<commit_message>
tweaks for _Immunity_ submission
</commit_message>
<xml_diff>
--- a/paper/CoverLetter.docx
+++ b/paper/CoverLetter.docx
@@ -771,8 +771,27 @@
           <w:sz w:val="22"/>
           <w:szCs w:val="22"/>
         </w:rPr>
-        <w:t xml:space="preserve">Here we completely map how </w:t>
-      </w:r>
+        <w:t xml:space="preserve">Here we completely </w:t>
+      </w:r>
+      <w:r>
+        <w:rPr>
+          <w:rFonts w:ascii="Arial" w:hAnsi="Arial"/>
+          <w:sz w:val="22"/>
+          <w:szCs w:val="22"/>
+        </w:rPr>
+        <w:t xml:space="preserve">experimentally </w:t>
+      </w:r>
+      <w:bookmarkStart w:id="0" w:name="_GoBack"/>
+      <w:bookmarkEnd w:id="0"/>
+      <w:r>
+        <w:rPr>
+          <w:rFonts w:ascii="Arial" w:hAnsi="Arial"/>
+          <w:sz w:val="22"/>
+          <w:szCs w:val="22"/>
+        </w:rPr>
+        <w:t xml:space="preserve">map how </w:t>
+      </w:r>
+      <w:proofErr w:type="gramStart"/>
       <w:r>
         <w:rPr>
           <w:rFonts w:ascii="Arial" w:hAnsi="Arial"/>
@@ -788,7 +807,32 @@
           <w:sz w:val="22"/>
           <w:szCs w:val="22"/>
         </w:rPr>
-        <w:t xml:space="preserve"> single amino-acid mutations to influenza virus hemagglutinin affect neutralization by a range of antibodies. We use a novel computational framework to quantify the antigenic effects of all mutations in a way that can be directly compared across antibodies.</w:t>
+        <w:t xml:space="preserve"> single</w:t>
+      </w:r>
+      <w:proofErr w:type="gramEnd"/>
+      <w:r>
+        <w:rPr>
+          <w:rFonts w:ascii="Arial" w:hAnsi="Arial"/>
+          <w:sz w:val="22"/>
+          <w:szCs w:val="22"/>
+        </w:rPr>
+        <w:t xml:space="preserve"> amino-acid mutations to influenza virus hemagglutinin affect n</w:t>
+      </w:r>
+      <w:r>
+        <w:rPr>
+          <w:rFonts w:ascii="Arial" w:hAnsi="Arial"/>
+          <w:sz w:val="22"/>
+          <w:szCs w:val="22"/>
+        </w:rPr>
+        <w:t>eutralization by both broadly neutralizing and narrow strain-specific</w:t>
+      </w:r>
+      <w:r>
+        <w:rPr>
+          <w:rFonts w:ascii="Arial" w:hAnsi="Arial"/>
+          <w:sz w:val="22"/>
+          <w:szCs w:val="22"/>
+        </w:rPr>
+        <w:t xml:space="preserve"> antibodies. We use a novel computational framework to quantify the antigenic effects of all mutations in a way that can be directly compared across antibodies.</w:t>
       </w:r>
     </w:p>
     <w:p>
@@ -1504,25 +1548,7 @@
             <w:sz w:val="22"/>
             <w:szCs w:val="22"/>
           </w:rPr>
-          <w:t>http:</w:t>
-        </w:r>
-        <w:r>
-          <w:rPr>
-            <w:rStyle w:val="Hyperlink"/>
-            <w:rFonts w:ascii="Arial" w:hAnsi="Arial"/>
-            <w:sz w:val="22"/>
-            <w:szCs w:val="22"/>
-          </w:rPr>
-          <w:t>/</w:t>
-        </w:r>
-        <w:r>
-          <w:rPr>
-            <w:rStyle w:val="Hyperlink"/>
-            <w:rFonts w:ascii="Arial" w:hAnsi="Arial"/>
-            <w:sz w:val="22"/>
-            <w:szCs w:val="22"/>
-          </w:rPr>
-          <w:t>/wilkelab.org/</w:t>
+          <w:t>http://wilkelab.org/</w:t>
         </w:r>
       </w:hyperlink>
       <w:r>
@@ -1750,17 +1776,7 @@
           <w:sz w:val="22"/>
           <w:szCs w:val="22"/>
         </w:rPr>
-        <w:t>Inclusion of this pipeline is an important part of our manuscript, because we expect many other groups will want to build on our study</w:t>
-      </w:r>
-      <w:bookmarkStart w:id="0" w:name="_GoBack"/>
-      <w:bookmarkEnd w:id="0"/>
-      <w:r>
-        <w:rPr>
-          <w:rFonts w:ascii="Arial" w:hAnsi="Arial"/>
-          <w:sz w:val="22"/>
-          <w:szCs w:val="22"/>
-        </w:rPr>
-        <w:t>. However, this pipeline does not fit in a standard file format, so we have included it in a ZIP file as one of the supplementary files</w:t>
+        <w:t>Inclusion of this pipeline is an important part of our manuscript, because we expect many other groups will want to build on our study. However, this pipeline does not fit in a standard file format, so we have included it in a ZIP file as one of the supplementary files</w:t>
       </w:r>
       <w:r>
         <w:rPr>

</xml_diff>

<commit_message>
version submitted to *Nature Communications*
</commit_message>
<xml_diff>
--- a/paper/CoverLetter.docx
+++ b/paper/CoverLetter.docx
@@ -549,15 +549,7 @@
           <w:sz w:val="22"/>
           <w:szCs w:val="22"/>
         </w:rPr>
-        <w:t>November 30</w:t>
-      </w:r>
-      <w:r>
-        <w:rPr>
-          <w:rFonts w:ascii="Arial" w:hAnsi="Arial"/>
-          <w:sz w:val="22"/>
-          <w:szCs w:val="22"/>
-        </w:rPr>
-        <w:t>, 2017</w:t>
+        <w:t>January 22, 2018</w:t>
       </w:r>
     </w:p>
     <w:p>
@@ -597,118 +589,241 @@
       <w:r>
         <w:rPr>
           <w:rFonts w:ascii="Arial" w:hAnsi="Arial"/>
+          <w:sz w:val="22"/>
+          <w:szCs w:val="22"/>
+        </w:rPr>
+        <w:t xml:space="preserve">Sonja </w:t>
+      </w:r>
+      <w:proofErr w:type="spellStart"/>
+      <w:r>
+        <w:rPr>
+          <w:rFonts w:ascii="Arial" w:hAnsi="Arial"/>
+          <w:sz w:val="22"/>
+          <w:szCs w:val="22"/>
+        </w:rPr>
+        <w:t>Schmid</w:t>
+      </w:r>
+      <w:proofErr w:type="spellEnd"/>
+      <w:r>
+        <w:rPr>
+          <w:rFonts w:ascii="Arial" w:hAnsi="Arial"/>
+          <w:sz w:val="22"/>
+          <w:szCs w:val="22"/>
+        </w:rPr>
+        <w:t>,</w:t>
+      </w:r>
+    </w:p>
+    <w:p>
+      <w:pPr>
+        <w:rPr>
+          <w:rFonts w:ascii="Arial" w:hAnsi="Arial"/>
+          <w:sz w:val="22"/>
+          <w:szCs w:val="22"/>
+        </w:rPr>
+      </w:pPr>
+    </w:p>
+    <w:p>
+      <w:pPr>
+        <w:rPr>
+          <w:rFonts w:ascii="Arial" w:hAnsi="Arial"/>
+          <w:sz w:val="22"/>
+          <w:szCs w:val="22"/>
+        </w:rPr>
+      </w:pPr>
+      <w:r>
+        <w:rPr>
+          <w:rFonts w:ascii="Arial" w:hAnsi="Arial"/>
+          <w:sz w:val="22"/>
+          <w:szCs w:val="22"/>
+        </w:rPr>
+        <w:t xml:space="preserve">We are writing to submit the manuscript “Quantifying the </w:t>
+      </w:r>
+      <w:r>
+        <w:rPr>
+          <w:rFonts w:ascii="Arial" w:hAnsi="Arial"/>
+          <w:sz w:val="22"/>
+          <w:szCs w:val="22"/>
+        </w:rPr>
+        <w:t>effects of single mutations on</w:t>
+      </w:r>
+      <w:r>
+        <w:rPr>
+          <w:rFonts w:ascii="Arial" w:hAnsi="Arial"/>
+          <w:sz w:val="22"/>
+          <w:szCs w:val="22"/>
+        </w:rPr>
+        <w:t xml:space="preserve"> viral escape from broad and narrow antibodies to</w:t>
+      </w:r>
+      <w:r>
+        <w:rPr>
+          <w:rFonts w:ascii="Arial" w:hAnsi="Arial"/>
+          <w:sz w:val="22"/>
+          <w:szCs w:val="22"/>
+        </w:rPr>
+        <w:t xml:space="preserve"> an H1</w:t>
+      </w:r>
+      <w:r>
+        <w:rPr>
+          <w:rFonts w:ascii="Arial" w:hAnsi="Arial"/>
+          <w:sz w:val="22"/>
+          <w:szCs w:val="22"/>
+        </w:rPr>
+        <w:t xml:space="preserve"> influenza hemag</w:t>
+      </w:r>
+      <w:r>
+        <w:rPr>
+          <w:rFonts w:ascii="Arial" w:hAnsi="Arial"/>
+          <w:sz w:val="22"/>
+          <w:szCs w:val="22"/>
+        </w:rPr>
+        <w:t xml:space="preserve">glutinin” for consideration </w:t>
+      </w:r>
+      <w:r>
+        <w:rPr>
+          <w:rFonts w:ascii="Arial" w:hAnsi="Arial"/>
+          <w:sz w:val="22"/>
+          <w:szCs w:val="22"/>
+        </w:rPr>
+        <w:t xml:space="preserve">at </w:t>
+      </w:r>
+      <w:r>
+        <w:rPr>
+          <w:rFonts w:ascii="Arial" w:hAnsi="Arial"/>
           <w:i/>
           <w:sz w:val="22"/>
           <w:szCs w:val="22"/>
         </w:rPr>
+        <w:t xml:space="preserve">Nature </w:t>
+      </w:r>
+      <w:r>
+        <w:rPr>
+          <w:rFonts w:ascii="Arial" w:hAnsi="Arial"/>
+          <w:i/>
+          <w:sz w:val="22"/>
+          <w:szCs w:val="22"/>
+        </w:rPr>
+        <w:t>Communications</w:t>
+      </w:r>
+      <w:r>
+        <w:rPr>
+          <w:rFonts w:ascii="Arial" w:hAnsi="Arial"/>
+          <w:sz w:val="22"/>
+          <w:szCs w:val="22"/>
+        </w:rPr>
+        <w:t>.</w:t>
+      </w:r>
+    </w:p>
+    <w:p>
+      <w:pPr>
+        <w:rPr>
+          <w:rFonts w:ascii="Arial" w:hAnsi="Arial"/>
+          <w:sz w:val="22"/>
+          <w:szCs w:val="22"/>
+        </w:rPr>
+      </w:pPr>
+    </w:p>
+    <w:p>
+      <w:pPr>
+        <w:rPr>
+          <w:rFonts w:ascii="Arial" w:hAnsi="Arial"/>
+          <w:sz w:val="22"/>
+          <w:szCs w:val="22"/>
+        </w:rPr>
+      </w:pPr>
+      <w:r>
+        <w:rPr>
+          <w:rFonts w:ascii="Arial" w:hAnsi="Arial"/>
+          <w:sz w:val="22"/>
+          <w:szCs w:val="22"/>
+        </w:rPr>
+        <w:t xml:space="preserve">This manuscript was originally submitted to </w:t>
+      </w:r>
+      <w:r>
+        <w:rPr>
+          <w:rFonts w:ascii="Arial" w:hAnsi="Arial"/>
+          <w:i/>
+          <w:sz w:val="22"/>
+          <w:szCs w:val="22"/>
+        </w:rPr>
         <w:t>Nature Microbiology</w:t>
       </w:r>
       <w:r>
         <w:rPr>
           <w:rFonts w:ascii="Arial" w:hAnsi="Arial"/>
+          <w:sz w:val="22"/>
+          <w:szCs w:val="22"/>
+        </w:rPr>
+        <w:t xml:space="preserve">, where it received four reviews. All reviewers agreed that the manuscript was technically sound, but they split on the impact of the work. Some thought it was a good fit for </w:t>
+      </w:r>
+      <w:r>
+        <w:rPr>
+          <w:rFonts w:ascii="Arial" w:hAnsi="Arial"/>
           <w:i/>
           <w:sz w:val="22"/>
           <w:szCs w:val="22"/>
         </w:rPr>
+        <w:t>Nature Microbiology</w:t>
+      </w:r>
+      <w:r>
+        <w:rPr>
+          <w:rFonts w:ascii="Arial" w:hAnsi="Arial"/>
+          <w:sz w:val="22"/>
+          <w:szCs w:val="22"/>
+        </w:rPr>
+        <w:t xml:space="preserve">, but others thought that it did not have sufficient impact. After consulting with the </w:t>
+      </w:r>
+      <w:r>
+        <w:rPr>
+          <w:rFonts w:ascii="Arial" w:hAnsi="Arial"/>
+          <w:i/>
+          <w:sz w:val="22"/>
+          <w:szCs w:val="22"/>
+        </w:rPr>
+        <w:t xml:space="preserve">Nature Microbiology </w:t>
+      </w:r>
+      <w:r>
+        <w:rPr>
+          <w:rFonts w:ascii="Arial" w:hAnsi="Arial"/>
+          <w:sz w:val="22"/>
+          <w:szCs w:val="22"/>
+        </w:rPr>
+        <w:t xml:space="preserve">editor </w:t>
+      </w:r>
+      <w:proofErr w:type="spellStart"/>
+      <w:r>
+        <w:rPr>
+          <w:rFonts w:ascii="Arial" w:hAnsi="Arial"/>
+          <w:sz w:val="22"/>
+          <w:szCs w:val="22"/>
+        </w:rPr>
+        <w:t>Nonia</w:t>
+      </w:r>
+      <w:proofErr w:type="spellEnd"/>
+      <w:r>
+        <w:rPr>
+          <w:rFonts w:ascii="Arial" w:hAnsi="Arial"/>
+          <w:sz w:val="22"/>
+          <w:szCs w:val="22"/>
+        </w:rPr>
         <w:t xml:space="preserve"> </w:t>
       </w:r>
-      <w:r>
-        <w:rPr>
-          <w:rFonts w:ascii="Arial" w:hAnsi="Arial"/>
-          <w:sz w:val="22"/>
-          <w:szCs w:val="22"/>
-        </w:rPr>
-        <w:t>Editorial Board</w:t>
-      </w:r>
-      <w:r>
-        <w:rPr>
-          <w:rFonts w:ascii="Arial" w:hAnsi="Arial"/>
-          <w:sz w:val="22"/>
-          <w:szCs w:val="22"/>
-        </w:rPr>
-        <w:t>,</w:t>
-      </w:r>
-    </w:p>
-    <w:p>
-      <w:pPr>
-        <w:rPr>
-          <w:rFonts w:ascii="Arial" w:hAnsi="Arial"/>
-          <w:sz w:val="22"/>
-          <w:szCs w:val="22"/>
-        </w:rPr>
-      </w:pPr>
-    </w:p>
-    <w:p>
-      <w:pPr>
-        <w:rPr>
-          <w:rFonts w:ascii="Arial" w:hAnsi="Arial"/>
-          <w:sz w:val="22"/>
-          <w:szCs w:val="22"/>
-        </w:rPr>
-      </w:pPr>
-      <w:r>
-        <w:rPr>
-          <w:rFonts w:ascii="Arial" w:hAnsi="Arial"/>
-          <w:sz w:val="22"/>
-          <w:szCs w:val="22"/>
-        </w:rPr>
-        <w:t xml:space="preserve">We are writing to submit the manuscript “Quantifying the </w:t>
-      </w:r>
-      <w:r>
-        <w:rPr>
-          <w:rFonts w:ascii="Arial" w:hAnsi="Arial"/>
-          <w:sz w:val="22"/>
-          <w:szCs w:val="22"/>
-        </w:rPr>
-        <w:t>effects of single mutations on</w:t>
-      </w:r>
-      <w:r>
-        <w:rPr>
-          <w:rFonts w:ascii="Arial" w:hAnsi="Arial"/>
-          <w:sz w:val="22"/>
-          <w:szCs w:val="22"/>
-        </w:rPr>
-        <w:t xml:space="preserve"> viral escape from broad and narrow antibodies to</w:t>
-      </w:r>
-      <w:r>
-        <w:rPr>
-          <w:rFonts w:ascii="Arial" w:hAnsi="Arial"/>
-          <w:sz w:val="22"/>
-          <w:szCs w:val="22"/>
-        </w:rPr>
-        <w:t xml:space="preserve"> an H1</w:t>
-      </w:r>
-      <w:r>
-        <w:rPr>
-          <w:rFonts w:ascii="Arial" w:hAnsi="Arial"/>
-          <w:sz w:val="22"/>
-          <w:szCs w:val="22"/>
-        </w:rPr>
-        <w:t xml:space="preserve"> influenza hemagglutinin” for consideration as a</w:t>
-      </w:r>
-      <w:r>
-        <w:rPr>
-          <w:rFonts w:ascii="Arial" w:hAnsi="Arial"/>
-          <w:sz w:val="22"/>
-          <w:szCs w:val="22"/>
-        </w:rPr>
-        <w:t>n</w:t>
-      </w:r>
-      <w:r>
-        <w:rPr>
-          <w:rFonts w:ascii="Arial" w:hAnsi="Arial"/>
-          <w:sz w:val="22"/>
-          <w:szCs w:val="22"/>
-        </w:rPr>
-        <w:t xml:space="preserve"> </w:t>
-      </w:r>
-      <w:r>
-        <w:rPr>
-          <w:rFonts w:ascii="Arial" w:hAnsi="Arial"/>
-          <w:sz w:val="22"/>
-          <w:szCs w:val="22"/>
-        </w:rPr>
-        <w:t xml:space="preserve">Article at </w:t>
+      <w:proofErr w:type="spellStart"/>
+      <w:r>
+        <w:rPr>
+          <w:rFonts w:ascii="Arial" w:hAnsi="Arial"/>
+          <w:sz w:val="22"/>
+          <w:szCs w:val="22"/>
+        </w:rPr>
+        <w:t>Pariente</w:t>
+      </w:r>
+      <w:proofErr w:type="spellEnd"/>
+      <w:r>
+        <w:rPr>
+          <w:rFonts w:ascii="Arial" w:hAnsi="Arial"/>
+          <w:sz w:val="22"/>
+          <w:szCs w:val="22"/>
+        </w:rPr>
+        <w:t xml:space="preserve">, we have decided to transfer the manuscript to </w:t>
       </w:r>
       <w:r>
         <w:rPr>
@@ -717,6 +832,49 @@
           <w:sz w:val="22"/>
           <w:szCs w:val="22"/>
         </w:rPr>
+        <w:t>Nature Communications</w:t>
+      </w:r>
+      <w:r>
+        <w:rPr>
+          <w:rFonts w:ascii="Arial" w:hAnsi="Arial"/>
+          <w:sz w:val="22"/>
+          <w:szCs w:val="22"/>
+        </w:rPr>
+        <w:t>.</w:t>
+      </w:r>
+    </w:p>
+    <w:p>
+      <w:pPr>
+        <w:rPr>
+          <w:rFonts w:ascii="Arial" w:hAnsi="Arial"/>
+          <w:sz w:val="22"/>
+          <w:szCs w:val="22"/>
+        </w:rPr>
+      </w:pPr>
+    </w:p>
+    <w:p>
+      <w:pPr>
+        <w:rPr>
+          <w:rFonts w:ascii="Arial" w:hAnsi="Arial"/>
+          <w:sz w:val="22"/>
+          <w:szCs w:val="22"/>
+        </w:rPr>
+      </w:pPr>
+      <w:r>
+        <w:rPr>
+          <w:rFonts w:ascii="Arial" w:hAnsi="Arial"/>
+          <w:sz w:val="22"/>
+          <w:szCs w:val="22"/>
+        </w:rPr>
+        <w:t xml:space="preserve">In this transfer, I have included a detailed point-by-point response to the </w:t>
+      </w:r>
+      <w:r>
+        <w:rPr>
+          <w:rFonts w:ascii="Arial" w:hAnsi="Arial"/>
+          <w:i/>
+          <w:sz w:val="22"/>
+          <w:szCs w:val="22"/>
+        </w:rPr>
         <w:t>Nature Microbiology</w:t>
       </w:r>
       <w:r>
@@ -725,77 +883,34 @@
           <w:sz w:val="22"/>
           <w:szCs w:val="22"/>
         </w:rPr>
-        <w:t>.</w:t>
-      </w:r>
-    </w:p>
-    <w:p>
-      <w:pPr>
-        <w:rPr>
-          <w:rFonts w:ascii="Arial" w:hAnsi="Arial"/>
-          <w:sz w:val="22"/>
-          <w:szCs w:val="22"/>
-        </w:rPr>
-      </w:pPr>
-    </w:p>
-    <w:p>
-      <w:pPr>
-        <w:rPr>
-          <w:rFonts w:ascii="Arial" w:hAnsi="Arial"/>
-          <w:sz w:val="22"/>
-          <w:szCs w:val="22"/>
-        </w:rPr>
-      </w:pPr>
-      <w:r>
-        <w:rPr>
-          <w:rFonts w:ascii="Arial" w:hAnsi="Arial"/>
-          <w:sz w:val="22"/>
-          <w:szCs w:val="22"/>
-        </w:rPr>
-        <w:t>The discovery of broadly neutralizing antibodies against influenza virus has inspired hopes that it might be possible to design vaccines or therapeutics that are more resistant to viral escape. However, the fundamental conceptual basis for these approaches – the idea that the virus has an inherently more difficult time escaping from some antibodies – has never been formally tested. The primary reason is that existing approaches to characterize viral antibody escape do not provide comprehensive quantitative data that can be compared across antibodies in a meaningful way.</w:t>
-      </w:r>
-    </w:p>
-    <w:p>
-      <w:pPr>
-        <w:rPr>
-          <w:rFonts w:ascii="Arial" w:hAnsi="Arial"/>
-          <w:sz w:val="22"/>
-          <w:szCs w:val="22"/>
-        </w:rPr>
-      </w:pPr>
-    </w:p>
-    <w:p>
-      <w:pPr>
-        <w:rPr>
-          <w:rFonts w:ascii="Arial" w:hAnsi="Arial"/>
-          <w:sz w:val="22"/>
-          <w:szCs w:val="22"/>
-        </w:rPr>
-      </w:pPr>
-      <w:r>
-        <w:rPr>
-          <w:rFonts w:ascii="Arial" w:hAnsi="Arial"/>
-          <w:sz w:val="22"/>
-          <w:szCs w:val="22"/>
-        </w:rPr>
-        <w:t xml:space="preserve">Here we completely </w:t>
-      </w:r>
-      <w:r>
-        <w:rPr>
-          <w:rFonts w:ascii="Arial" w:hAnsi="Arial"/>
-          <w:sz w:val="22"/>
-          <w:szCs w:val="22"/>
-        </w:rPr>
-        <w:t xml:space="preserve">experimentally </w:t>
-      </w:r>
-      <w:r>
-        <w:rPr>
-          <w:rFonts w:ascii="Arial" w:hAnsi="Arial"/>
-          <w:sz w:val="22"/>
-          <w:szCs w:val="22"/>
-        </w:rPr>
-        <w:t xml:space="preserve">map how </w:t>
-      </w:r>
-      <w:proofErr w:type="gramStart"/>
+        <w:t xml:space="preserve"> reviews as well as a tracked-changes version showing all revisions made to the manuscript. These files are uploaded as Related Manuscript Files. I have also included the revised manuscript. As you will see, we have been able to respond to all of the small number of scientific concerns / questions from the original reviewers.</w:t>
+      </w:r>
+    </w:p>
+    <w:p>
+      <w:pPr>
+        <w:rPr>
+          <w:rFonts w:ascii="Arial" w:hAnsi="Arial"/>
+          <w:sz w:val="22"/>
+          <w:szCs w:val="22"/>
+        </w:rPr>
+      </w:pPr>
+    </w:p>
+    <w:p>
+      <w:pPr>
+        <w:rPr>
+          <w:rFonts w:ascii="Arial" w:hAnsi="Arial"/>
+          <w:sz w:val="22"/>
+          <w:szCs w:val="22"/>
+        </w:rPr>
+      </w:pPr>
+      <w:r>
+        <w:rPr>
+          <w:rFonts w:ascii="Arial" w:hAnsi="Arial"/>
+          <w:sz w:val="22"/>
+          <w:szCs w:val="22"/>
+        </w:rPr>
+        <w:t xml:space="preserve">Please let me know if you anticipate being able to consider the manuscript with the current reviews / reviewers. If you plan to instead send it to completely new reviewers for a fresh evaluation, please update me first because in that case I may instead submit to another journal rather than </w:t>
+      </w:r>
       <w:r>
         <w:rPr>
           <w:rFonts w:ascii="Arial" w:hAnsi="Arial"/>
@@ -803,941 +918,137 @@
           <w:sz w:val="22"/>
           <w:szCs w:val="22"/>
         </w:rPr>
-        <w:t>all</w:t>
-      </w:r>
-      <w:r>
-        <w:rPr>
-          <w:rFonts w:ascii="Arial" w:hAnsi="Arial"/>
-          <w:sz w:val="22"/>
-          <w:szCs w:val="22"/>
-        </w:rPr>
-        <w:t xml:space="preserve"> single</w:t>
-      </w:r>
-      <w:proofErr w:type="gramEnd"/>
-      <w:r>
-        <w:rPr>
-          <w:rFonts w:ascii="Arial" w:hAnsi="Arial"/>
-          <w:sz w:val="22"/>
-          <w:szCs w:val="22"/>
-        </w:rPr>
-        <w:t xml:space="preserve"> amino-acid mutations to influenza virus hemagglutinin affect n</w:t>
-      </w:r>
-      <w:r>
-        <w:rPr>
-          <w:rFonts w:ascii="Arial" w:hAnsi="Arial"/>
-          <w:sz w:val="22"/>
-          <w:szCs w:val="22"/>
-        </w:rPr>
-        <w:t>eutralization by both broadly neutralizing and narrow strain-specific</w:t>
-      </w:r>
-      <w:r>
-        <w:rPr>
-          <w:rFonts w:ascii="Arial" w:hAnsi="Arial"/>
-          <w:sz w:val="22"/>
-          <w:szCs w:val="22"/>
-        </w:rPr>
-        <w:t xml:space="preserve"> antibodies. We use a novel computational framework to quantify the antigenic effects of all mutations in a way that can be directly compared across antibodies.</w:t>
-      </w:r>
-    </w:p>
-    <w:p>
-      <w:pPr>
-        <w:rPr>
-          <w:rFonts w:ascii="Arial" w:hAnsi="Arial"/>
-          <w:sz w:val="22"/>
-          <w:szCs w:val="22"/>
-        </w:rPr>
-      </w:pPr>
-    </w:p>
-    <w:p>
-      <w:pPr>
-        <w:rPr>
-          <w:rFonts w:ascii="Arial" w:hAnsi="Arial"/>
-          <w:sz w:val="22"/>
-          <w:szCs w:val="22"/>
-        </w:rPr>
-      </w:pPr>
-      <w:r>
-        <w:rPr>
-          <w:rFonts w:ascii="Arial" w:hAnsi="Arial"/>
-          <w:sz w:val="22"/>
-          <w:szCs w:val="22"/>
-        </w:rPr>
-        <w:t>We show that there are mutations that enhance influenza virus’s resistance to even the broadest antibodies. However, the magnitudes of these antigenic effects vary dramatically across antibodies. The virus can escape some broad antibodies very easily, but it can only modestly shift its sensitivity to others. Our work therefore provides the first rigorous comparison of the ease of viral escape from different antibodies, and so will be of value in guiding efforts to better control influenza.</w:t>
-      </w:r>
-      <w:r>
-        <w:rPr>
-          <w:rFonts w:ascii="Arial" w:hAnsi="Arial"/>
-          <w:sz w:val="22"/>
-          <w:szCs w:val="22"/>
-        </w:rPr>
-        <w:t xml:space="preserve"> Our work also is the first characterization of mutations that mediate escape (albeit weakly) from some of the broadest anti-influenza antibodies.</w:t>
-      </w:r>
-    </w:p>
-    <w:p>
-      <w:pPr>
-        <w:rPr>
-          <w:rFonts w:ascii="Arial" w:hAnsi="Arial"/>
-          <w:sz w:val="22"/>
-          <w:szCs w:val="22"/>
-        </w:rPr>
-      </w:pPr>
-    </w:p>
-    <w:p>
-      <w:pPr>
-        <w:rPr>
-          <w:rFonts w:ascii="Arial" w:hAnsi="Arial"/>
-          <w:sz w:val="22"/>
-          <w:szCs w:val="22"/>
-        </w:rPr>
-      </w:pPr>
-      <w:r>
-        <w:rPr>
-          <w:rFonts w:ascii="Arial" w:hAnsi="Arial"/>
-          <w:sz w:val="22"/>
-          <w:szCs w:val="22"/>
-        </w:rPr>
-        <w:t xml:space="preserve">We expect that our manuscript will be interest to virologists, evolutionary biologists studying viruses, and immunologists interested in antibodies. </w:t>
-      </w:r>
-      <w:r>
-        <w:rPr>
-          <w:rFonts w:ascii="Arial" w:hAnsi="Arial"/>
-          <w:sz w:val="22"/>
-          <w:szCs w:val="22"/>
-        </w:rPr>
-        <w:t>Therefore</w:t>
-      </w:r>
-      <w:r>
-        <w:rPr>
-          <w:rFonts w:ascii="Arial" w:hAnsi="Arial"/>
-          <w:sz w:val="22"/>
-          <w:szCs w:val="22"/>
-        </w:rPr>
-        <w:t xml:space="preserve">, we think that the manuscript is appropriate for a broad </w:t>
-      </w:r>
-      <w:r>
-        <w:rPr>
-          <w:rFonts w:ascii="Arial" w:hAnsi="Arial"/>
-          <w:sz w:val="22"/>
-          <w:szCs w:val="22"/>
-        </w:rPr>
-        <w:t>journal</w:t>
-      </w:r>
-      <w:r>
-        <w:rPr>
-          <w:rFonts w:ascii="Arial" w:hAnsi="Arial"/>
-          <w:sz w:val="22"/>
-          <w:szCs w:val="22"/>
-        </w:rPr>
-        <w:t xml:space="preserve"> such as </w:t>
-      </w:r>
-      <w:r>
-        <w:rPr>
-          <w:rFonts w:ascii="Arial" w:hAnsi="Arial"/>
-          <w:i/>
-          <w:sz w:val="22"/>
-          <w:szCs w:val="22"/>
-        </w:rPr>
-        <w:t>Nature Microbiology</w:t>
-      </w:r>
-      <w:r>
-        <w:rPr>
-          <w:rFonts w:ascii="Arial" w:hAnsi="Arial"/>
-          <w:sz w:val="22"/>
-          <w:szCs w:val="22"/>
-        </w:rPr>
-        <w:t xml:space="preserve">. </w:t>
-      </w:r>
-    </w:p>
-    <w:p>
-      <w:pPr>
-        <w:rPr>
-          <w:rFonts w:ascii="Arial" w:hAnsi="Arial"/>
-          <w:sz w:val="22"/>
-          <w:szCs w:val="22"/>
-        </w:rPr>
-      </w:pPr>
-    </w:p>
-    <w:p>
-      <w:pPr>
-        <w:rPr>
-          <w:rFonts w:ascii="Arial" w:hAnsi="Arial"/>
-          <w:sz w:val="22"/>
-          <w:szCs w:val="22"/>
-        </w:rPr>
-      </w:pPr>
-      <w:r>
-        <w:rPr>
-          <w:rFonts w:ascii="Arial" w:hAnsi="Arial"/>
-          <w:sz w:val="22"/>
-          <w:szCs w:val="22"/>
-        </w:rPr>
-        <w:t xml:space="preserve">Our paper </w:t>
-      </w:r>
-      <w:r>
-        <w:rPr>
-          <w:rFonts w:ascii="Arial" w:hAnsi="Arial"/>
-          <w:sz w:val="22"/>
-          <w:szCs w:val="22"/>
-        </w:rPr>
-        <w:t xml:space="preserve">touches on influenza virus, antibodies, evolutionary biology, computational biology, and deep sequencing. </w:t>
-      </w:r>
-      <w:r>
-        <w:rPr>
-          <w:rFonts w:ascii="Arial" w:hAnsi="Arial"/>
-          <w:sz w:val="22"/>
-          <w:szCs w:val="22"/>
-        </w:rPr>
-        <w:t>We have therefore suggested reviewers with expertise in each of these areas</w:t>
-      </w:r>
-      <w:r>
-        <w:rPr>
-          <w:rFonts w:ascii="Arial" w:hAnsi="Arial"/>
-          <w:sz w:val="22"/>
-          <w:szCs w:val="22"/>
-        </w:rPr>
-        <w:t>:</w:t>
-      </w:r>
-    </w:p>
-    <w:p>
-      <w:pPr>
-        <w:pStyle w:val="ListParagraph"/>
-        <w:numPr>
-          <w:ilvl w:val="0"/>
-          <w:numId w:val="5"/>
-        </w:numPr>
-        <w:rPr>
-          <w:rFonts w:ascii="Arial" w:hAnsi="Arial"/>
-          <w:b/>
-          <w:sz w:val="22"/>
-          <w:szCs w:val="22"/>
-        </w:rPr>
-      </w:pPr>
-      <w:r>
-        <w:rPr>
-          <w:rFonts w:ascii="Arial" w:hAnsi="Arial"/>
-          <w:b/>
-          <w:sz w:val="22"/>
-          <w:szCs w:val="22"/>
-        </w:rPr>
-        <w:lastRenderedPageBreak/>
-        <w:t>Nick Heaton</w:t>
-      </w:r>
-      <w:r>
-        <w:rPr>
-          <w:rFonts w:ascii="Arial" w:hAnsi="Arial"/>
-          <w:sz w:val="22"/>
-          <w:szCs w:val="22"/>
-        </w:rPr>
-        <w:t xml:space="preserve"> (Duke, </w:t>
-      </w:r>
-      <w:hyperlink r:id="rId13" w:history="1">
-        <w:r>
-          <w:rPr>
-            <w:rStyle w:val="Hyperlink"/>
-            <w:rFonts w:ascii="Arial" w:hAnsi="Arial"/>
-            <w:sz w:val="22"/>
-            <w:szCs w:val="22"/>
-          </w:rPr>
-          <w:t>https://sites.duke.edu/heatonlab/</w:t>
-        </w:r>
-      </w:hyperlink>
-      <w:r>
-        <w:rPr>
-          <w:rFonts w:ascii="Arial" w:hAnsi="Arial"/>
-          <w:sz w:val="22"/>
-          <w:szCs w:val="22"/>
-        </w:rPr>
-        <w:t>) is an expert on influenza virus and its mutational tolerance.</w:t>
-      </w:r>
-      <w:r>
-        <w:rPr>
-          <w:rFonts w:ascii="Arial" w:hAnsi="Arial"/>
-          <w:sz w:val="22"/>
-          <w:szCs w:val="22"/>
-        </w:rPr>
-        <w:t xml:space="preserve"> His e-mail is: </w:t>
-      </w:r>
-      <w:hyperlink r:id="rId14" w:history="1">
-        <w:r>
-          <w:rPr>
-            <w:rStyle w:val="Hyperlink"/>
-            <w:rFonts w:ascii="Arial" w:hAnsi="Arial"/>
-            <w:sz w:val="22"/>
-            <w:szCs w:val="22"/>
-          </w:rPr>
-          <w:t>nicholas.heaton@duke.edu</w:t>
-        </w:r>
-      </w:hyperlink>
-      <w:r>
-        <w:rPr>
-          <w:rFonts w:ascii="Arial" w:hAnsi="Arial"/>
-          <w:sz w:val="22"/>
-          <w:szCs w:val="22"/>
-        </w:rPr>
-        <w:t xml:space="preserve"> </w:t>
-      </w:r>
-    </w:p>
-    <w:p>
-      <w:pPr>
-        <w:pStyle w:val="ListParagraph"/>
-        <w:numPr>
-          <w:ilvl w:val="0"/>
-          <w:numId w:val="5"/>
-        </w:numPr>
-        <w:rPr>
-          <w:rFonts w:ascii="Arial" w:hAnsi="Arial"/>
-          <w:b/>
-          <w:sz w:val="22"/>
-          <w:szCs w:val="22"/>
-        </w:rPr>
-      </w:pPr>
-      <w:r>
-        <w:rPr>
-          <w:rFonts w:ascii="Arial" w:hAnsi="Arial"/>
-          <w:b/>
-          <w:sz w:val="22"/>
-          <w:szCs w:val="22"/>
-        </w:rPr>
-        <w:t xml:space="preserve">George Georgiou </w:t>
-      </w:r>
-      <w:r>
-        <w:rPr>
-          <w:rFonts w:ascii="Arial" w:hAnsi="Arial"/>
-          <w:sz w:val="22"/>
-          <w:szCs w:val="22"/>
-        </w:rPr>
-        <w:t xml:space="preserve">(University of Texas, </w:t>
-      </w:r>
-      <w:hyperlink r:id="rId15" w:history="1">
-        <w:r>
-          <w:rPr>
-            <w:rStyle w:val="Hyperlink"/>
-            <w:rFonts w:ascii="Arial" w:hAnsi="Arial"/>
-            <w:sz w:val="22"/>
-            <w:szCs w:val="22"/>
-          </w:rPr>
-          <w:t>https://georgiou.icmb.utexas.edu/</w:t>
-        </w:r>
-      </w:hyperlink>
-      <w:r>
-        <w:rPr>
-          <w:rFonts w:ascii="Arial" w:hAnsi="Arial"/>
-          <w:sz w:val="22"/>
-          <w:szCs w:val="22"/>
-        </w:rPr>
-        <w:t>) is an expert on anti-viral antibodies, including those against influenza virus.</w:t>
-      </w:r>
-      <w:r>
-        <w:rPr>
-          <w:rFonts w:ascii="Arial" w:hAnsi="Arial"/>
-          <w:sz w:val="22"/>
-          <w:szCs w:val="22"/>
-        </w:rPr>
-        <w:t xml:space="preserve"> His e-mail is: </w:t>
-      </w:r>
-      <w:hyperlink r:id="rId16" w:history="1">
-        <w:r>
-          <w:rPr>
-            <w:rStyle w:val="Hyperlink"/>
-            <w:rFonts w:ascii="Arial" w:hAnsi="Arial"/>
-            <w:sz w:val="22"/>
-            <w:szCs w:val="22"/>
-          </w:rPr>
-          <w:t>gg@che.utexas.edu</w:t>
-        </w:r>
-      </w:hyperlink>
-      <w:r>
-        <w:rPr>
-          <w:rFonts w:ascii="Arial" w:hAnsi="Arial"/>
-          <w:sz w:val="22"/>
-          <w:szCs w:val="22"/>
-        </w:rPr>
-        <w:t xml:space="preserve"> </w:t>
-      </w:r>
-    </w:p>
-    <w:p>
-      <w:pPr>
-        <w:pStyle w:val="ListParagraph"/>
-        <w:numPr>
-          <w:ilvl w:val="0"/>
-          <w:numId w:val="5"/>
-        </w:numPr>
-        <w:rPr>
-          <w:rFonts w:ascii="Arial" w:hAnsi="Arial"/>
-          <w:b/>
-          <w:sz w:val="22"/>
-          <w:szCs w:val="22"/>
-        </w:rPr>
-      </w:pPr>
-      <w:r>
-        <w:rPr>
-          <w:rFonts w:ascii="Arial" w:hAnsi="Arial"/>
-          <w:b/>
-          <w:sz w:val="22"/>
-          <w:szCs w:val="22"/>
-        </w:rPr>
-        <w:t xml:space="preserve">Sarah </w:t>
-      </w:r>
-      <w:proofErr w:type="spellStart"/>
-      <w:r>
-        <w:rPr>
-          <w:rFonts w:ascii="Arial" w:hAnsi="Arial"/>
-          <w:b/>
-          <w:sz w:val="22"/>
-          <w:szCs w:val="22"/>
-        </w:rPr>
-        <w:t>Cobey</w:t>
-      </w:r>
-      <w:proofErr w:type="spellEnd"/>
-      <w:r>
-        <w:rPr>
-          <w:rFonts w:ascii="Arial" w:hAnsi="Arial"/>
-          <w:sz w:val="22"/>
-          <w:szCs w:val="22"/>
-        </w:rPr>
-        <w:t xml:space="preserve"> (University of Chicago, </w:t>
-      </w:r>
-      <w:hyperlink r:id="rId17" w:history="1">
-        <w:r>
-          <w:rPr>
-            <w:rStyle w:val="Hyperlink"/>
-            <w:rFonts w:ascii="Arial" w:hAnsi="Arial"/>
-            <w:sz w:val="22"/>
-            <w:szCs w:val="22"/>
-          </w:rPr>
-          <w:t>https://cobeylab.uchicago.edu/</w:t>
-        </w:r>
-      </w:hyperlink>
-      <w:r>
-        <w:rPr>
-          <w:rFonts w:ascii="Arial" w:hAnsi="Arial"/>
-          <w:sz w:val="22"/>
-          <w:szCs w:val="22"/>
-        </w:rPr>
-        <w:t xml:space="preserve">) is an </w:t>
-      </w:r>
-      <w:r>
-        <w:rPr>
-          <w:rFonts w:ascii="Arial" w:hAnsi="Arial"/>
-          <w:sz w:val="22"/>
-          <w:szCs w:val="22"/>
-        </w:rPr>
-        <w:t xml:space="preserve">expert </w:t>
-      </w:r>
-      <w:r>
-        <w:rPr>
-          <w:rFonts w:ascii="Arial" w:hAnsi="Arial"/>
-          <w:sz w:val="22"/>
-          <w:szCs w:val="22"/>
-        </w:rPr>
-        <w:t>in computational approaches to study</w:t>
-      </w:r>
-      <w:r>
-        <w:rPr>
-          <w:rFonts w:ascii="Arial" w:hAnsi="Arial"/>
-          <w:sz w:val="22"/>
-          <w:szCs w:val="22"/>
-        </w:rPr>
-        <w:t xml:space="preserve"> viral evolution and immune escape.</w:t>
-      </w:r>
-      <w:r>
-        <w:rPr>
-          <w:rFonts w:ascii="Arial" w:hAnsi="Arial"/>
-          <w:sz w:val="22"/>
-          <w:szCs w:val="22"/>
-        </w:rPr>
-        <w:t xml:space="preserve"> Her e-mail is: </w:t>
-      </w:r>
-      <w:hyperlink r:id="rId18" w:history="1">
-        <w:r>
-          <w:rPr>
-            <w:rStyle w:val="Hyperlink"/>
-            <w:rFonts w:ascii="Arial" w:hAnsi="Arial"/>
-            <w:sz w:val="22"/>
-            <w:szCs w:val="22"/>
-          </w:rPr>
-          <w:t>cobey@uchicago.edu</w:t>
-        </w:r>
-      </w:hyperlink>
-      <w:r>
-        <w:rPr>
-          <w:rFonts w:ascii="Arial" w:hAnsi="Arial"/>
-          <w:sz w:val="22"/>
-          <w:szCs w:val="22"/>
-        </w:rPr>
-        <w:t xml:space="preserve"> </w:t>
-      </w:r>
-    </w:p>
-    <w:p>
-      <w:pPr>
-        <w:pStyle w:val="ListParagraph"/>
-        <w:numPr>
-          <w:ilvl w:val="0"/>
-          <w:numId w:val="5"/>
-        </w:numPr>
-        <w:rPr>
-          <w:rFonts w:ascii="Arial" w:hAnsi="Arial"/>
-          <w:b/>
-          <w:sz w:val="22"/>
-          <w:szCs w:val="22"/>
-        </w:rPr>
-      </w:pPr>
-      <w:r>
-        <w:rPr>
-          <w:rFonts w:ascii="Arial" w:hAnsi="Arial"/>
-          <w:b/>
-          <w:sz w:val="22"/>
-          <w:szCs w:val="22"/>
-        </w:rPr>
-        <w:t xml:space="preserve">Adam </w:t>
-      </w:r>
-      <w:proofErr w:type="spellStart"/>
-      <w:r>
-        <w:rPr>
-          <w:rFonts w:ascii="Arial" w:hAnsi="Arial"/>
-          <w:b/>
-          <w:sz w:val="22"/>
-          <w:szCs w:val="22"/>
-        </w:rPr>
-        <w:t>Lauring</w:t>
-      </w:r>
-      <w:proofErr w:type="spellEnd"/>
-      <w:r>
-        <w:rPr>
-          <w:rFonts w:ascii="Arial" w:hAnsi="Arial"/>
-          <w:b/>
-          <w:sz w:val="22"/>
-          <w:szCs w:val="22"/>
-        </w:rPr>
-        <w:t xml:space="preserve"> </w:t>
-      </w:r>
-      <w:r>
-        <w:rPr>
-          <w:rFonts w:ascii="Arial" w:hAnsi="Arial"/>
-          <w:sz w:val="22"/>
-          <w:szCs w:val="22"/>
-        </w:rPr>
-        <w:t xml:space="preserve">(University of Michigan, </w:t>
-      </w:r>
-      <w:hyperlink r:id="rId19" w:history="1">
-        <w:r>
-          <w:rPr>
-            <w:rStyle w:val="Hyperlink"/>
-            <w:rFonts w:ascii="Arial" w:hAnsi="Arial"/>
-            <w:sz w:val="22"/>
-            <w:szCs w:val="22"/>
-          </w:rPr>
-          <w:t>https://sites.google.com/a/umich.edu/the-lauring-lab/</w:t>
-        </w:r>
-      </w:hyperlink>
-      <w:r>
-        <w:rPr>
-          <w:rFonts w:ascii="Arial" w:hAnsi="Arial"/>
-          <w:sz w:val="22"/>
-          <w:szCs w:val="22"/>
-        </w:rPr>
-        <w:t xml:space="preserve">) is an expert on </w:t>
-      </w:r>
-      <w:r>
-        <w:rPr>
-          <w:rFonts w:ascii="Arial" w:hAnsi="Arial"/>
-          <w:sz w:val="22"/>
-          <w:szCs w:val="22"/>
-        </w:rPr>
-        <w:t xml:space="preserve">the study of </w:t>
-      </w:r>
-      <w:r>
-        <w:rPr>
-          <w:rFonts w:ascii="Arial" w:hAnsi="Arial"/>
-          <w:sz w:val="22"/>
-          <w:szCs w:val="22"/>
-        </w:rPr>
-        <w:t xml:space="preserve">influenza virus </w:t>
-      </w:r>
-      <w:r>
-        <w:rPr>
-          <w:rFonts w:ascii="Arial" w:hAnsi="Arial"/>
-          <w:sz w:val="22"/>
-          <w:szCs w:val="22"/>
-        </w:rPr>
-        <w:t xml:space="preserve">using </w:t>
-      </w:r>
-      <w:r>
-        <w:rPr>
-          <w:rFonts w:ascii="Arial" w:hAnsi="Arial"/>
-          <w:sz w:val="22"/>
-          <w:szCs w:val="22"/>
-        </w:rPr>
-        <w:t>deep sequencing.</w:t>
-      </w:r>
-      <w:r>
-        <w:rPr>
-          <w:rFonts w:ascii="Arial" w:hAnsi="Arial"/>
-          <w:sz w:val="22"/>
-          <w:szCs w:val="22"/>
-        </w:rPr>
-        <w:t xml:space="preserve"> His e-mail is: </w:t>
-      </w:r>
-      <w:hyperlink r:id="rId20" w:history="1">
-        <w:r>
-          <w:rPr>
-            <w:rStyle w:val="Hyperlink"/>
-            <w:rFonts w:ascii="Arial" w:hAnsi="Arial"/>
-            <w:sz w:val="22"/>
-            <w:szCs w:val="22"/>
-          </w:rPr>
-          <w:t>alauring@med.umich.edu</w:t>
-        </w:r>
-      </w:hyperlink>
-      <w:r>
-        <w:rPr>
-          <w:rFonts w:ascii="Arial" w:hAnsi="Arial"/>
-          <w:sz w:val="22"/>
-          <w:szCs w:val="22"/>
-        </w:rPr>
-        <w:t xml:space="preserve"> </w:t>
-      </w:r>
-    </w:p>
-    <w:p>
-      <w:pPr>
-        <w:pStyle w:val="ListParagraph"/>
-        <w:numPr>
-          <w:ilvl w:val="0"/>
-          <w:numId w:val="5"/>
-        </w:numPr>
-        <w:rPr>
-          <w:rFonts w:ascii="Arial" w:hAnsi="Arial"/>
-          <w:b/>
-          <w:sz w:val="22"/>
-          <w:szCs w:val="22"/>
-        </w:rPr>
-      </w:pPr>
-      <w:r>
-        <w:rPr>
-          <w:rFonts w:ascii="Arial" w:hAnsi="Arial"/>
-          <w:b/>
-          <w:sz w:val="22"/>
-          <w:szCs w:val="22"/>
-        </w:rPr>
-        <w:t>Colin Russell</w:t>
-      </w:r>
-      <w:r>
-        <w:rPr>
-          <w:rFonts w:ascii="Arial" w:hAnsi="Arial"/>
-          <w:sz w:val="22"/>
-          <w:szCs w:val="22"/>
-        </w:rPr>
-        <w:t xml:space="preserve"> (AMC Amsterdam</w:t>
-      </w:r>
-      <w:r>
-        <w:rPr>
-          <w:rFonts w:ascii="Arial" w:hAnsi="Arial"/>
-          <w:sz w:val="22"/>
-          <w:szCs w:val="22"/>
-        </w:rPr>
-        <w:t xml:space="preserve">, </w:t>
-      </w:r>
-      <w:hyperlink r:id="rId21" w:history="1">
-        <w:r>
-          <w:rPr>
-            <w:rStyle w:val="Hyperlink"/>
-            <w:rFonts w:ascii="Arial" w:hAnsi="Arial"/>
-            <w:sz w:val="22"/>
-            <w:szCs w:val="22"/>
-          </w:rPr>
-          <w:t>https://www.whocc.infectiousdisease.cam.ac.uk/directory/car44@cam.ac.uk</w:t>
-        </w:r>
-      </w:hyperlink>
-      <w:r>
-        <w:rPr>
-          <w:rFonts w:ascii="Arial" w:hAnsi="Arial"/>
-          <w:sz w:val="22"/>
-          <w:szCs w:val="22"/>
-        </w:rPr>
-        <w:t>) is an expert in influenza virus</w:t>
-      </w:r>
-      <w:r>
-        <w:rPr>
-          <w:rFonts w:ascii="Arial" w:hAnsi="Arial"/>
-          <w:sz w:val="22"/>
-          <w:szCs w:val="22"/>
-        </w:rPr>
-        <w:t xml:space="preserve"> evolution</w:t>
-      </w:r>
-      <w:r>
-        <w:rPr>
-          <w:rFonts w:ascii="Arial" w:hAnsi="Arial"/>
-          <w:sz w:val="22"/>
-          <w:szCs w:val="22"/>
-        </w:rPr>
-        <w:t>.</w:t>
-      </w:r>
-      <w:r>
-        <w:rPr>
-          <w:rFonts w:ascii="Arial" w:hAnsi="Arial"/>
-          <w:sz w:val="22"/>
-          <w:szCs w:val="22"/>
-        </w:rPr>
-        <w:t xml:space="preserve"> His e-mail is: </w:t>
-      </w:r>
-      <w:hyperlink r:id="rId22" w:history="1">
-        <w:r>
-          <w:rPr>
-            <w:rStyle w:val="Hyperlink"/>
-            <w:rFonts w:ascii="Arial" w:hAnsi="Arial"/>
-            <w:sz w:val="22"/>
-            <w:szCs w:val="22"/>
-          </w:rPr>
-          <w:t>car44@cam.ac.uk</w:t>
-        </w:r>
-      </w:hyperlink>
-      <w:r>
-        <w:rPr>
-          <w:rFonts w:ascii="Arial" w:hAnsi="Arial"/>
-          <w:sz w:val="22"/>
-          <w:szCs w:val="22"/>
-        </w:rPr>
-        <w:t xml:space="preserve"> </w:t>
-      </w:r>
-    </w:p>
-    <w:p>
-      <w:pPr>
-        <w:pStyle w:val="ListParagraph"/>
-        <w:numPr>
-          <w:ilvl w:val="0"/>
-          <w:numId w:val="5"/>
-        </w:numPr>
-        <w:rPr>
-          <w:rFonts w:ascii="Arial" w:hAnsi="Arial"/>
-          <w:b/>
-          <w:sz w:val="22"/>
-          <w:szCs w:val="22"/>
-        </w:rPr>
-      </w:pPr>
-      <w:r>
-        <w:rPr>
-          <w:rFonts w:ascii="Arial" w:hAnsi="Arial"/>
-          <w:b/>
-          <w:sz w:val="22"/>
-          <w:szCs w:val="22"/>
-        </w:rPr>
-        <w:t xml:space="preserve">Claus </w:t>
-      </w:r>
-      <w:proofErr w:type="spellStart"/>
-      <w:r>
-        <w:rPr>
-          <w:rFonts w:ascii="Arial" w:hAnsi="Arial"/>
-          <w:b/>
-          <w:sz w:val="22"/>
-          <w:szCs w:val="22"/>
-        </w:rPr>
-        <w:t>Wilke</w:t>
-      </w:r>
-      <w:proofErr w:type="spellEnd"/>
-      <w:r>
-        <w:rPr>
-          <w:rFonts w:ascii="Arial" w:hAnsi="Arial"/>
-          <w:sz w:val="22"/>
-          <w:szCs w:val="22"/>
-        </w:rPr>
-        <w:t xml:space="preserve"> (University of Texas, </w:t>
-      </w:r>
-      <w:hyperlink r:id="rId23" w:history="1">
-        <w:r>
-          <w:rPr>
-            <w:rStyle w:val="Hyperlink"/>
-            <w:rFonts w:ascii="Arial" w:hAnsi="Arial"/>
-            <w:sz w:val="22"/>
-            <w:szCs w:val="22"/>
-          </w:rPr>
-          <w:t>http://wilkelab.org/</w:t>
-        </w:r>
-      </w:hyperlink>
-      <w:r>
-        <w:rPr>
-          <w:rFonts w:ascii="Arial" w:hAnsi="Arial"/>
-          <w:sz w:val="22"/>
-          <w:szCs w:val="22"/>
-        </w:rPr>
-        <w:t>) is an expert in computational studies of virus evolution.</w:t>
-      </w:r>
-      <w:r>
-        <w:rPr>
-          <w:rFonts w:ascii="Arial" w:hAnsi="Arial"/>
-          <w:sz w:val="22"/>
-          <w:szCs w:val="22"/>
-        </w:rPr>
-        <w:t xml:space="preserve"> His e-mail is: </w:t>
-      </w:r>
-      <w:hyperlink r:id="rId24" w:history="1">
-        <w:r>
-          <w:rPr>
-            <w:rStyle w:val="Hyperlink"/>
-            <w:rFonts w:ascii="Arial" w:hAnsi="Arial"/>
-            <w:sz w:val="22"/>
-            <w:szCs w:val="22"/>
-          </w:rPr>
-          <w:t>wilke@austin.utexas.edu</w:t>
-        </w:r>
-      </w:hyperlink>
-      <w:r>
-        <w:rPr>
-          <w:rFonts w:ascii="Arial" w:hAnsi="Arial"/>
-          <w:sz w:val="22"/>
-          <w:szCs w:val="22"/>
-        </w:rPr>
-        <w:t xml:space="preserve"> </w:t>
-      </w:r>
-    </w:p>
-    <w:p>
-      <w:pPr>
-        <w:pStyle w:val="ListParagraph"/>
-        <w:numPr>
-          <w:ilvl w:val="0"/>
-          <w:numId w:val="5"/>
-        </w:numPr>
-        <w:rPr>
-          <w:rFonts w:ascii="Arial" w:hAnsi="Arial"/>
-          <w:b/>
-          <w:sz w:val="22"/>
-          <w:szCs w:val="22"/>
-        </w:rPr>
-      </w:pPr>
-      <w:r>
-        <w:rPr>
-          <w:rFonts w:ascii="Arial" w:hAnsi="Arial"/>
-          <w:b/>
-          <w:sz w:val="22"/>
-          <w:szCs w:val="22"/>
-        </w:rPr>
-        <w:t xml:space="preserve">Ian Wilson </w:t>
-      </w:r>
-      <w:r>
-        <w:rPr>
-          <w:rFonts w:ascii="Arial" w:hAnsi="Arial"/>
-          <w:sz w:val="22"/>
-          <w:szCs w:val="22"/>
-        </w:rPr>
-        <w:t xml:space="preserve">(Scripps, </w:t>
-      </w:r>
-      <w:hyperlink r:id="rId25" w:history="1">
-        <w:r>
-          <w:rPr>
-            <w:rStyle w:val="Hyperlink"/>
-            <w:rFonts w:ascii="Arial" w:hAnsi="Arial"/>
-            <w:sz w:val="22"/>
-            <w:szCs w:val="22"/>
-          </w:rPr>
-          <w:t>https://wilson.scripps.edu/</w:t>
-        </w:r>
-      </w:hyperlink>
-      <w:r>
-        <w:rPr>
-          <w:rFonts w:ascii="Arial" w:hAnsi="Arial"/>
-          <w:sz w:val="22"/>
-          <w:szCs w:val="22"/>
-        </w:rPr>
-        <w:t xml:space="preserve">) is an expert on hemagglutinin structure and anti-influenza antibodies. </w:t>
-      </w:r>
-      <w:r>
-        <w:rPr>
-          <w:rFonts w:ascii="Arial" w:hAnsi="Arial"/>
-          <w:sz w:val="22"/>
-          <w:szCs w:val="22"/>
-        </w:rPr>
-        <w:t xml:space="preserve">His e-mail is: </w:t>
-      </w:r>
-      <w:hyperlink r:id="rId26" w:history="1">
-        <w:r>
-          <w:rPr>
-            <w:rStyle w:val="Hyperlink"/>
-            <w:rFonts w:ascii="Arial" w:hAnsi="Arial"/>
-            <w:sz w:val="22"/>
-            <w:szCs w:val="22"/>
-          </w:rPr>
-          <w:t>wilson@scripps.edu</w:t>
-        </w:r>
-      </w:hyperlink>
-      <w:r>
-        <w:rPr>
-          <w:rFonts w:ascii="Arial" w:hAnsi="Arial"/>
-          <w:sz w:val="22"/>
-          <w:szCs w:val="22"/>
-        </w:rPr>
-        <w:t xml:space="preserve"> </w:t>
+        <w:t>Nature Communications</w:t>
       </w:r>
       <w:bookmarkStart w:id="0" w:name="_GoBack"/>
       <w:bookmarkEnd w:id="0"/>
-    </w:p>
-    <w:p>
-      <w:pPr>
-        <w:pStyle w:val="ListParagraph"/>
-        <w:numPr>
-          <w:ilvl w:val="0"/>
-          <w:numId w:val="5"/>
-        </w:numPr>
-        <w:rPr>
-          <w:rFonts w:ascii="Arial" w:hAnsi="Arial"/>
-          <w:b/>
-          <w:sz w:val="22"/>
-          <w:szCs w:val="22"/>
-        </w:rPr>
-      </w:pPr>
-      <w:r>
-        <w:rPr>
-          <w:rFonts w:ascii="Arial" w:hAnsi="Arial"/>
-          <w:b/>
-          <w:sz w:val="22"/>
-          <w:szCs w:val="22"/>
-        </w:rPr>
-        <w:t>James Crowe</w:t>
-      </w:r>
-      <w:r>
-        <w:rPr>
-          <w:rFonts w:ascii="Arial" w:hAnsi="Arial"/>
-          <w:sz w:val="22"/>
-          <w:szCs w:val="22"/>
-        </w:rPr>
-        <w:t xml:space="preserve"> (Vanderbilt, </w:t>
-      </w:r>
-      <w:hyperlink r:id="rId27" w:history="1">
-        <w:r>
-          <w:rPr>
-            <w:rStyle w:val="Hyperlink"/>
-            <w:rFonts w:ascii="Arial" w:hAnsi="Arial"/>
-            <w:sz w:val="22"/>
-            <w:szCs w:val="22"/>
-          </w:rPr>
-          <w:t>https://www.vumc.org/crowe-lab/</w:t>
-        </w:r>
-      </w:hyperlink>
-      <w:r>
-        <w:rPr>
-          <w:rFonts w:ascii="Arial" w:hAnsi="Arial"/>
-          <w:sz w:val="22"/>
-          <w:szCs w:val="22"/>
-        </w:rPr>
-        <w:t>) is an expert on anti-influenza antibodies.</w:t>
-      </w:r>
-      <w:r>
-        <w:rPr>
-          <w:rFonts w:ascii="Arial" w:hAnsi="Arial"/>
-          <w:sz w:val="22"/>
-          <w:szCs w:val="22"/>
-        </w:rPr>
-        <w:t xml:space="preserve"> His e-mail is: </w:t>
-      </w:r>
-      <w:hyperlink r:id="rId28" w:history="1">
-        <w:r>
-          <w:rPr>
-            <w:rStyle w:val="Hyperlink"/>
-            <w:rFonts w:ascii="Arial" w:hAnsi="Arial"/>
-            <w:sz w:val="22"/>
-            <w:szCs w:val="22"/>
-          </w:rPr>
-          <w:t>james.crowe@vanderbilt.edu</w:t>
-        </w:r>
-      </w:hyperlink>
+      <w:r>
+        <w:rPr>
+          <w:rFonts w:ascii="Arial" w:hAnsi="Arial"/>
+          <w:sz w:val="22"/>
+          <w:szCs w:val="22"/>
+        </w:rPr>
+        <w:t>.</w:t>
+      </w:r>
+    </w:p>
+    <w:p>
+      <w:pPr>
+        <w:rPr>
+          <w:rFonts w:ascii="Arial" w:hAnsi="Arial"/>
+          <w:sz w:val="22"/>
+          <w:szCs w:val="22"/>
+        </w:rPr>
+      </w:pPr>
+    </w:p>
+    <w:p>
+      <w:pPr>
+        <w:rPr>
+          <w:rFonts w:ascii="Arial" w:hAnsi="Arial"/>
+          <w:sz w:val="22"/>
+          <w:szCs w:val="22"/>
+        </w:rPr>
+      </w:pPr>
+      <w:r>
+        <w:rPr>
+          <w:rFonts w:ascii="Arial" w:hAnsi="Arial"/>
+          <w:sz w:val="22"/>
+          <w:szCs w:val="22"/>
+        </w:rPr>
+        <w:t xml:space="preserve">Briefly, here is the importance of our manuscript: </w:t>
+      </w:r>
+      <w:r>
+        <w:rPr>
+          <w:rFonts w:ascii="Arial" w:hAnsi="Arial"/>
+          <w:sz w:val="22"/>
+          <w:szCs w:val="22"/>
+        </w:rPr>
+        <w:t>The discovery of broadly neutralizing antibodies against influenza virus has inspired hopes that it might be possible to design vaccines or therapeutics that are more resistant to viral escape. However, the fundamental conceptual basis for these approaches – the idea that the virus has an inherently more difficult time escaping from some antibodies – has never been formally tested. The primary reason is that existing approaches to characterize viral antibody escape do not provide comprehensive quantitative data that can be compared across antibodies in a meaningful way.</w:t>
+      </w:r>
+    </w:p>
+    <w:p>
+      <w:pPr>
+        <w:rPr>
+          <w:rFonts w:ascii="Arial" w:hAnsi="Arial"/>
+          <w:sz w:val="22"/>
+          <w:szCs w:val="22"/>
+        </w:rPr>
+      </w:pPr>
+    </w:p>
+    <w:p>
+      <w:pPr>
+        <w:rPr>
+          <w:rFonts w:ascii="Arial" w:hAnsi="Arial"/>
+          <w:sz w:val="22"/>
+          <w:szCs w:val="22"/>
+        </w:rPr>
+      </w:pPr>
+      <w:r>
+        <w:rPr>
+          <w:rFonts w:ascii="Arial" w:hAnsi="Arial"/>
+          <w:sz w:val="22"/>
+          <w:szCs w:val="22"/>
+        </w:rPr>
+        <w:t>We</w:t>
+      </w:r>
+      <w:r>
+        <w:rPr>
+          <w:rFonts w:ascii="Arial" w:hAnsi="Arial"/>
+          <w:sz w:val="22"/>
+          <w:szCs w:val="22"/>
+        </w:rPr>
+        <w:t xml:space="preserve"> completely </w:t>
+      </w:r>
+      <w:r>
+        <w:rPr>
+          <w:rFonts w:ascii="Arial" w:hAnsi="Arial"/>
+          <w:sz w:val="22"/>
+          <w:szCs w:val="22"/>
+        </w:rPr>
+        <w:t xml:space="preserve">experimentally </w:t>
+      </w:r>
+      <w:r>
+        <w:rPr>
+          <w:rFonts w:ascii="Arial" w:hAnsi="Arial"/>
+          <w:sz w:val="22"/>
+          <w:szCs w:val="22"/>
+        </w:rPr>
+        <w:t xml:space="preserve">map how </w:t>
+      </w:r>
+      <w:proofErr w:type="gramStart"/>
+      <w:r>
+        <w:rPr>
+          <w:rFonts w:ascii="Arial" w:hAnsi="Arial"/>
+          <w:i/>
+          <w:sz w:val="22"/>
+          <w:szCs w:val="22"/>
+        </w:rPr>
+        <w:t>all</w:t>
+      </w:r>
+      <w:r>
+        <w:rPr>
+          <w:rFonts w:ascii="Arial" w:hAnsi="Arial"/>
+          <w:sz w:val="22"/>
+          <w:szCs w:val="22"/>
+        </w:rPr>
+        <w:t xml:space="preserve"> single</w:t>
+      </w:r>
+      <w:proofErr w:type="gramEnd"/>
+      <w:r>
+        <w:rPr>
+          <w:rFonts w:ascii="Arial" w:hAnsi="Arial"/>
+          <w:sz w:val="22"/>
+          <w:szCs w:val="22"/>
+        </w:rPr>
+        <w:t xml:space="preserve"> amino-acid mutations to influenza virus hemagglutinin affect n</w:t>
+      </w:r>
+      <w:r>
+        <w:rPr>
+          <w:rFonts w:ascii="Arial" w:hAnsi="Arial"/>
+          <w:sz w:val="22"/>
+          <w:szCs w:val="22"/>
+        </w:rPr>
+        <w:t>eutralization by both broadly neutralizing and narrow strain-specific</w:t>
+      </w:r>
       <w:r>
         <w:rPr>
           <w:rFonts w:ascii="Arial" w:hAnsi="Arial"/>
@@ -1746,119 +1057,106 @@
         </w:rPr>
         <w:t xml:space="preserve"> </w:t>
       </w:r>
-    </w:p>
-    <w:p>
-      <w:pPr>
-        <w:rPr>
-          <w:rFonts w:ascii="Arial" w:hAnsi="Arial"/>
-          <w:sz w:val="22"/>
-          <w:szCs w:val="22"/>
-        </w:rPr>
-      </w:pPr>
-    </w:p>
-    <w:p>
-      <w:pPr>
-        <w:rPr>
-          <w:rFonts w:ascii="Arial" w:hAnsi="Arial"/>
-          <w:sz w:val="22"/>
-          <w:szCs w:val="22"/>
-        </w:rPr>
-      </w:pPr>
-      <w:r>
-        <w:rPr>
-          <w:rFonts w:ascii="Arial" w:hAnsi="Arial"/>
-          <w:sz w:val="22"/>
-          <w:szCs w:val="22"/>
-        </w:rPr>
-        <w:t xml:space="preserve">Finally, we </w:t>
-      </w:r>
-      <w:r>
-        <w:rPr>
-          <w:rFonts w:ascii="Arial" w:hAnsi="Arial"/>
-          <w:sz w:val="22"/>
-          <w:szCs w:val="22"/>
-        </w:rPr>
-        <w:t>mention</w:t>
-      </w:r>
-      <w:r>
-        <w:rPr>
-          <w:rFonts w:ascii="Arial" w:hAnsi="Arial"/>
-          <w:sz w:val="22"/>
-          <w:szCs w:val="22"/>
-        </w:rPr>
-        <w:t xml:space="preserve"> a few considerations related to </w:t>
-      </w:r>
-      <w:r>
-        <w:rPr>
-          <w:rFonts w:ascii="Arial" w:hAnsi="Arial"/>
-          <w:sz w:val="22"/>
-          <w:szCs w:val="22"/>
-        </w:rPr>
-        <w:t>the Supplementary</w:t>
-      </w:r>
-      <w:r>
-        <w:rPr>
-          <w:rFonts w:ascii="Arial" w:hAnsi="Arial"/>
-          <w:sz w:val="22"/>
-          <w:szCs w:val="22"/>
-        </w:rPr>
-        <w:t xml:space="preserve"> Information for our manuscript. Our study in</w:t>
-      </w:r>
-      <w:r>
-        <w:rPr>
-          <w:rFonts w:ascii="Arial" w:hAnsi="Arial"/>
-          <w:sz w:val="22"/>
-          <w:szCs w:val="22"/>
-        </w:rPr>
-        <w:t>volves the computational analysi</w:t>
-      </w:r>
-      <w:r>
-        <w:rPr>
-          <w:rFonts w:ascii="Arial" w:hAnsi="Arial"/>
-          <w:sz w:val="22"/>
-          <w:szCs w:val="22"/>
-        </w:rPr>
-        <w:t xml:space="preserve">s of large deep-sequencing datasets. A major strength of our manuscript is that we have written a completely reproducible computational pipeline that performs all the data analysis and generates many of the figures. </w:t>
-      </w:r>
-      <w:r>
-        <w:rPr>
-          <w:rFonts w:ascii="Arial" w:hAnsi="Arial"/>
-          <w:sz w:val="22"/>
-          <w:szCs w:val="22"/>
-        </w:rPr>
-        <w:t>Inclusion of this pipeline is an important part of our manuscript, because we expect many other groups will want to build on our study. However, this pipeline does not fit in a standard file format, so we have included it in a ZIP file as one of the supplementary files</w:t>
-      </w:r>
-      <w:r>
-        <w:rPr>
-          <w:rFonts w:ascii="Arial" w:hAnsi="Arial"/>
-          <w:sz w:val="22"/>
-          <w:szCs w:val="22"/>
-        </w:rPr>
-        <w:t xml:space="preserve"> (File S3)</w:t>
-      </w:r>
-      <w:r>
-        <w:rPr>
-          <w:rFonts w:ascii="Arial" w:hAnsi="Arial"/>
-          <w:sz w:val="22"/>
-          <w:szCs w:val="22"/>
-        </w:rPr>
-        <w:t>. In addition, we have several other large supplementary figures and files</w:t>
-      </w:r>
-      <w:r>
-        <w:rPr>
-          <w:rFonts w:ascii="Arial" w:hAnsi="Arial"/>
-          <w:sz w:val="22"/>
-          <w:szCs w:val="22"/>
-        </w:rPr>
-        <w:t xml:space="preserve"> that are important to fully represent the data and enable our work to be reproduced</w:t>
-      </w:r>
-      <w:r>
-        <w:rPr>
-          <w:rFonts w:ascii="Arial" w:hAnsi="Arial"/>
-          <w:sz w:val="22"/>
-          <w:szCs w:val="22"/>
-        </w:rPr>
-        <w:t xml:space="preserve">. We hope that </w:t>
+      <w:r>
+        <w:rPr>
+          <w:rFonts w:ascii="Arial" w:hAnsi="Arial"/>
+          <w:sz w:val="22"/>
+          <w:szCs w:val="22"/>
+        </w:rPr>
+        <w:lastRenderedPageBreak/>
+        <w:t>antibodies. We use a novel computational framework to quantify the antigenic effects of all mutations in a way that can be directly compared across antibodies.</w:t>
+      </w:r>
+    </w:p>
+    <w:p>
+      <w:pPr>
+        <w:rPr>
+          <w:rFonts w:ascii="Arial" w:hAnsi="Arial"/>
+          <w:sz w:val="22"/>
+          <w:szCs w:val="22"/>
+        </w:rPr>
+      </w:pPr>
+    </w:p>
+    <w:p>
+      <w:pPr>
+        <w:rPr>
+          <w:rFonts w:ascii="Arial" w:hAnsi="Arial"/>
+          <w:sz w:val="22"/>
+          <w:szCs w:val="22"/>
+        </w:rPr>
+      </w:pPr>
+      <w:r>
+        <w:rPr>
+          <w:rFonts w:ascii="Arial" w:hAnsi="Arial"/>
+          <w:sz w:val="22"/>
+          <w:szCs w:val="22"/>
+        </w:rPr>
+        <w:t>We show that there are mutations that enhance influenza virus’s resistance to even the broadest antibodies. However, the magnitudes of these antigenic effects vary dramatically across antibodies. The virus can escape some broad antibodies very easily, but it can only modestly shift its sensitivity to others. Our work therefore provides the first rigorous comparison of the ease of viral escape from different antibodies, and so will be of value in guiding efforts to better control influenza.</w:t>
+      </w:r>
+      <w:r>
+        <w:rPr>
+          <w:rFonts w:ascii="Arial" w:hAnsi="Arial"/>
+          <w:sz w:val="22"/>
+          <w:szCs w:val="22"/>
+        </w:rPr>
+        <w:t xml:space="preserve"> Our work also is the first characterization of mutations that mediate escape (albeit weakly) from some of the broadest anti-influenza antibodies.</w:t>
+      </w:r>
+    </w:p>
+    <w:p>
+      <w:pPr>
+        <w:rPr>
+          <w:rFonts w:ascii="Arial" w:hAnsi="Arial"/>
+          <w:sz w:val="22"/>
+          <w:szCs w:val="22"/>
+        </w:rPr>
+      </w:pPr>
+    </w:p>
+    <w:p>
+      <w:pPr>
+        <w:rPr>
+          <w:rFonts w:ascii="Arial" w:hAnsi="Arial"/>
+          <w:sz w:val="22"/>
+          <w:szCs w:val="22"/>
+        </w:rPr>
+      </w:pPr>
+      <w:r>
+        <w:rPr>
+          <w:rFonts w:ascii="Arial" w:hAnsi="Arial"/>
+          <w:sz w:val="22"/>
+          <w:szCs w:val="22"/>
+        </w:rPr>
+        <w:t xml:space="preserve">We expect that our manuscript will be interest to virologists, evolutionary biologists studying viruses, and immunologists interested in antibodies. </w:t>
+      </w:r>
+      <w:r>
+        <w:rPr>
+          <w:rFonts w:ascii="Arial" w:hAnsi="Arial"/>
+          <w:sz w:val="22"/>
+          <w:szCs w:val="22"/>
+        </w:rPr>
+        <w:t>Therefore</w:t>
+      </w:r>
+      <w:r>
+        <w:rPr>
+          <w:rFonts w:ascii="Arial" w:hAnsi="Arial"/>
+          <w:sz w:val="22"/>
+          <w:szCs w:val="22"/>
+        </w:rPr>
+        <w:t xml:space="preserve">, we think that the manuscript is appropriate for a broad </w:t>
+      </w:r>
+      <w:r>
+        <w:rPr>
+          <w:rFonts w:ascii="Arial" w:hAnsi="Arial"/>
+          <w:sz w:val="22"/>
+          <w:szCs w:val="22"/>
+        </w:rPr>
+        <w:t>journal</w:t>
+      </w:r>
+      <w:r>
+        <w:rPr>
+          <w:rFonts w:ascii="Arial" w:hAnsi="Arial"/>
+          <w:sz w:val="22"/>
+          <w:szCs w:val="22"/>
+        </w:rPr>
+        <w:t xml:space="preserve"> such as </w:t>
       </w:r>
       <w:r>
         <w:rPr>
@@ -1867,23 +1165,90 @@
           <w:sz w:val="22"/>
           <w:szCs w:val="22"/>
         </w:rPr>
-        <w:t>Nature Microbiology</w:t>
-      </w:r>
-      <w:r>
-        <w:rPr>
-          <w:rFonts w:ascii="Arial" w:hAnsi="Arial"/>
-          <w:sz w:val="22"/>
-          <w:szCs w:val="22"/>
-        </w:rPr>
-        <w:t xml:space="preserve"> can accommodate these figures and files </w:t>
-      </w:r>
-      <w:r>
-        <w:rPr>
-          <w:rFonts w:ascii="Arial" w:hAnsi="Arial"/>
-          <w:sz w:val="22"/>
-          <w:szCs w:val="22"/>
-        </w:rPr>
-        <w:t>in the interest of open and transparent science</w:t>
+        <w:t xml:space="preserve">Nature </w:t>
+      </w:r>
+      <w:r>
+        <w:rPr>
+          <w:rFonts w:ascii="Arial" w:hAnsi="Arial"/>
+          <w:i/>
+          <w:sz w:val="22"/>
+          <w:szCs w:val="22"/>
+        </w:rPr>
+        <w:t>Communications</w:t>
+      </w:r>
+      <w:r>
+        <w:rPr>
+          <w:rFonts w:ascii="Arial" w:hAnsi="Arial"/>
+          <w:sz w:val="22"/>
+          <w:szCs w:val="22"/>
+        </w:rPr>
+        <w:t xml:space="preserve">. </w:t>
+      </w:r>
+    </w:p>
+    <w:p>
+      <w:pPr>
+        <w:rPr>
+          <w:rFonts w:ascii="Arial" w:hAnsi="Arial"/>
+          <w:sz w:val="22"/>
+          <w:szCs w:val="22"/>
+        </w:rPr>
+      </w:pPr>
+    </w:p>
+    <w:p>
+      <w:pPr>
+        <w:rPr>
+          <w:rFonts w:ascii="Arial" w:hAnsi="Arial"/>
+          <w:sz w:val="22"/>
+          <w:szCs w:val="22"/>
+        </w:rPr>
+      </w:pPr>
+      <w:r>
+        <w:rPr>
+          <w:rFonts w:ascii="Arial" w:hAnsi="Arial"/>
+          <w:sz w:val="22"/>
+          <w:szCs w:val="22"/>
+        </w:rPr>
+        <w:t>Finally, I note that I have only uploaded some of the supplementary files.</w:t>
+      </w:r>
+      <w:r>
+        <w:rPr>
+          <w:rFonts w:ascii="Arial" w:hAnsi="Arial"/>
+          <w:sz w:val="22"/>
+          <w:szCs w:val="22"/>
+        </w:rPr>
+        <w:t xml:space="preserve"> Three of these supplementary files are ZIP files that contain data</w:t>
+      </w:r>
+      <w:r>
+        <w:rPr>
+          <w:rFonts w:ascii="Arial" w:hAnsi="Arial"/>
+          <w:sz w:val="22"/>
+          <w:szCs w:val="22"/>
+        </w:rPr>
+        <w:t xml:space="preserve"> and code</w:t>
+      </w:r>
+      <w:r>
+        <w:rPr>
+          <w:rFonts w:ascii="Arial" w:hAnsi="Arial"/>
+          <w:sz w:val="22"/>
+          <w:szCs w:val="22"/>
+        </w:rPr>
+        <w:t>, and I cannot upload those through the online system</w:t>
+      </w:r>
+      <w:r>
+        <w:rPr>
+          <w:rFonts w:ascii="Arial" w:hAnsi="Arial"/>
+          <w:sz w:val="22"/>
+          <w:szCs w:val="22"/>
+        </w:rPr>
+        <w:t>. P</w:t>
+      </w:r>
+      <w:r>
+        <w:rPr>
+          <w:rFonts w:ascii="Arial" w:hAnsi="Arial"/>
+          <w:sz w:val="22"/>
+          <w:szCs w:val="22"/>
+        </w:rPr>
+        <w:t>erhaps I can provide them separately when they are needed</w:t>
       </w:r>
       <w:r>
         <w:rPr>
@@ -2013,7 +1378,7 @@
                     </pic:cNvPicPr>
                   </pic:nvPicPr>
                   <pic:blipFill>
-                    <a:blip r:embed="rId29">
+                    <a:blip r:embed="rId13">
                       <a:extLst>
                         <a:ext uri="{28A0092B-C50C-407E-A947-70E740481C1C}">
                           <a14:useLocalDpi xmlns:a14="http://schemas.microsoft.com/office/drawing/2010/main" val="0"/>
@@ -2063,7 +1428,7 @@
       </w:r>
     </w:p>
     <w:sectPr>
-      <w:footerReference w:type="default" r:id="rId30"/>
+      <w:footerReference w:type="default" r:id="rId14"/>
       <w:pgSz w:w="12240" w:h="15840"/>
       <w:pgMar w:top="1584" w:right="1728" w:bottom="1584" w:left="1728" w:header="720" w:footer="720" w:gutter="0"/>
       <w:cols w:space="720"/>

</xml_diff>